<commit_message>
Game design document edited
</commit_message>
<xml_diff>
--- a/Documents/Game design document.docx
+++ b/Documents/Game design document.docx
@@ -336,8 +336,6 @@
         </w:rPr>
         <w:t>Interface:</w:t>
       </w:r>
-      <w:bookmarkStart w:id="0" w:name="_GoBack"/>
-      <w:bookmarkEnd w:id="0"/>
     </w:p>
     <w:p>
       <w:pPr>
@@ -431,14 +429,7 @@
           <w:rFonts w:ascii="Arial" w:eastAsia="Times New Roman" w:hAnsi="Arial" w:cs="Arial"/>
           <w:color w:val="000000"/>
         </w:rPr>
-        <w:t xml:space="preserve">Include references to lots of images and games that have a similar aesthetic to what you're trying to achieve. </w:t>
-      </w:r>
-      <w:r>
-        <w:rPr>
-          <w:rFonts w:ascii="Arial" w:eastAsia="Times New Roman" w:hAnsi="Arial" w:cs="Arial"/>
-          <w:color w:val="000000"/>
-        </w:rPr>
-        <w:t>(Complete this)</w:t>
+        <w:t>High polygon characters and low polygon environment. Almost like a cartoon style.</w:t>
       </w:r>
     </w:p>
     <w:p>
@@ -726,6 +717,8 @@
               </w:rPr>
               <w:t xml:space="preserve"> Completed</w:t>
             </w:r>
+            <w:bookmarkStart w:id="0" w:name="_GoBack"/>
+            <w:bookmarkEnd w:id="0"/>
           </w:p>
           <w:p>
             <w:pPr>

</xml_diff>